<commit_message>
Ajustes e Correcoes 30/11
</commit_message>
<xml_diff>
--- a/Documentos/Solicitacoes_Implantacao_JC.docx
+++ b/Documentos/Solicitacoes_Implantacao_JC.docx
@@ -282,17 +282,15 @@
         </w:rPr>
         <w:t xml:space="preserve">Ok- </w:t>
       </w:r>
-      <w:proofErr w:type="spellStart"/>
-      <w:r>
-        <w:rPr>
-          <w:rFonts w:cstheme="minorHAnsi"/>
-          <w:color w:val="FF0000"/>
-          <w:sz w:val="20"/>
-          <w:szCs w:val="20"/>
-        </w:rPr>
-        <w:t>Alterdo</w:t>
-      </w:r>
-      <w:proofErr w:type="spellEnd"/>
+      <w:r>
+        <w:rPr>
+          <w:rFonts w:cstheme="minorHAnsi"/>
+          <w:color w:val="FF0000"/>
+          <w:sz w:val="20"/>
+          <w:szCs w:val="20"/>
+        </w:rPr>
+        <w:t>Alterado</w:t>
+      </w:r>
     </w:p>
     <w:p>
       <w:pPr>
@@ -336,6 +334,34 @@
       <w:pPr>
         <w:rPr>
           <w:rFonts w:cstheme="minorHAnsi"/>
+          <w:color w:val="FF0000"/>
+          <w:sz w:val="20"/>
+          <w:szCs w:val="20"/>
+        </w:rPr>
+      </w:pPr>
+      <w:r>
+        <w:rPr>
+          <w:rFonts w:cstheme="minorHAnsi"/>
+          <w:color w:val="FF0000"/>
+          <w:sz w:val="20"/>
+          <w:szCs w:val="20"/>
+        </w:rPr>
+        <w:t>Ok – Alterado</w:t>
+      </w:r>
+      <w:r>
+        <w:rPr>
+          <w:rFonts w:cstheme="minorHAnsi"/>
+          <w:color w:val="FF0000"/>
+          <w:sz w:val="20"/>
+          <w:szCs w:val="20"/>
+        </w:rPr>
+        <w:tab/>
+      </w:r>
+    </w:p>
+    <w:p>
+      <w:pPr>
+        <w:rPr>
+          <w:rFonts w:cstheme="minorHAnsi"/>
           <w:b/>
           <w:bCs/>
           <w:sz w:val="20"/>
@@ -382,6 +408,25 @@
       <w:pPr>
         <w:rPr>
           <w:rFonts w:cstheme="minorHAnsi"/>
+          <w:color w:val="FF0000"/>
+          <w:sz w:val="20"/>
+          <w:szCs w:val="20"/>
+        </w:rPr>
+      </w:pPr>
+      <w:r>
+        <w:rPr>
+          <w:rFonts w:cstheme="minorHAnsi"/>
+          <w:color w:val="FF0000"/>
+          <w:sz w:val="20"/>
+          <w:szCs w:val="20"/>
+        </w:rPr>
+        <w:t>Ok-Alterado</w:t>
+      </w:r>
+    </w:p>
+    <w:p>
+      <w:pPr>
+        <w:rPr>
+          <w:rFonts w:cstheme="minorHAnsi"/>
           <w:b/>
           <w:bCs/>
           <w:sz w:val="20"/>
@@ -471,6 +516,25 @@
           <w:szCs w:val="20"/>
         </w:rPr>
         <w:t>Antes de numerar as fitas não está trazendo os contratos que tem o programa patrocinado</w:t>
+      </w:r>
+    </w:p>
+    <w:p>
+      <w:pPr>
+        <w:rPr>
+          <w:rFonts w:cstheme="minorHAnsi"/>
+          <w:color w:val="FF0000"/>
+          <w:sz w:val="20"/>
+          <w:szCs w:val="20"/>
+        </w:rPr>
+      </w:pPr>
+      <w:r>
+        <w:rPr>
+          <w:rFonts w:cstheme="minorHAnsi"/>
+          <w:color w:val="FF0000"/>
+          <w:sz w:val="20"/>
+          <w:szCs w:val="20"/>
+        </w:rPr>
+        <w:t>OK-Corrigido</w:t>
       </w:r>
     </w:p>
     <w:p>
@@ -2718,6 +2782,25 @@
       <w:pPr>
         <w:rPr>
           <w:rFonts w:cstheme="minorHAnsi"/>
+          <w:color w:val="FF0000"/>
+          <w:sz w:val="20"/>
+          <w:szCs w:val="20"/>
+        </w:rPr>
+      </w:pPr>
+      <w:r>
+        <w:rPr>
+          <w:rFonts w:cstheme="minorHAnsi"/>
+          <w:color w:val="FF0000"/>
+          <w:sz w:val="20"/>
+          <w:szCs w:val="20"/>
+        </w:rPr>
+        <w:t>Ok. Feito</w:t>
+      </w:r>
+    </w:p>
+    <w:p>
+      <w:pPr>
+        <w:rPr>
+          <w:rFonts w:cstheme="minorHAnsi"/>
           <w:sz w:val="20"/>
           <w:szCs w:val="20"/>
         </w:rPr>
@@ -2804,6 +2887,25 @@
       <w:pPr>
         <w:rPr>
           <w:rFonts w:cstheme="minorHAnsi"/>
+          <w:color w:val="FF0000"/>
+          <w:sz w:val="20"/>
+          <w:szCs w:val="20"/>
+        </w:rPr>
+      </w:pPr>
+      <w:r>
+        <w:rPr>
+          <w:rFonts w:cstheme="minorHAnsi"/>
+          <w:color w:val="FF0000"/>
+          <w:sz w:val="20"/>
+          <w:szCs w:val="20"/>
+        </w:rPr>
+        <w:t>Ok. Corrigido</w:t>
+      </w:r>
+    </w:p>
+    <w:p>
+      <w:pPr>
+        <w:rPr>
+          <w:rFonts w:cstheme="minorHAnsi"/>
           <w:sz w:val="20"/>
           <w:szCs w:val="20"/>
         </w:rPr>
@@ -2958,7 +3060,43 @@
           <w:sz w:val="20"/>
           <w:szCs w:val="20"/>
         </w:rPr>
-        <w:t xml:space="preserve">ROTEIRO – incluir a função Desconsiderar Breaks (é muito utilizada) melhoria DETERMINAÇÃO DE TÍTULOS - permitir excluir ou alterar títulos. No caso de exclusão, consistir se já não foi utilizado em veiculação. correção </w:t>
+        <w:t xml:space="preserve">ROTEIRO – incluir a função Desconsiderar Breaks (é muito utilizada) </w:t>
+      </w:r>
+    </w:p>
+    <w:p>
+      <w:pPr>
+        <w:rPr>
+          <w:rFonts w:cstheme="minorHAnsi"/>
+          <w:color w:val="FF0000"/>
+          <w:sz w:val="20"/>
+          <w:szCs w:val="20"/>
+        </w:rPr>
+      </w:pPr>
+      <w:r>
+        <w:rPr>
+          <w:rFonts w:cstheme="minorHAnsi"/>
+          <w:color w:val="FF0000"/>
+          <w:sz w:val="20"/>
+          <w:szCs w:val="20"/>
+        </w:rPr>
+        <w:t>OK-Alterado</w:t>
+      </w:r>
+    </w:p>
+    <w:p>
+      <w:pPr>
+        <w:rPr>
+          <w:rFonts w:cstheme="minorHAnsi"/>
+          <w:sz w:val="20"/>
+          <w:szCs w:val="20"/>
+        </w:rPr>
+      </w:pPr>
+      <w:r>
+        <w:rPr>
+          <w:rFonts w:cstheme="minorHAnsi"/>
+          <w:sz w:val="20"/>
+          <w:szCs w:val="20"/>
+        </w:rPr>
+        <w:t xml:space="preserve">DETERMINAÇÃO DE TÍTULOS - permitir excluir ou alterar títulos. No caso de exclusão, consistir se já não foi utilizado em veiculação. correção </w:t>
       </w:r>
     </w:p>
     <w:p>
@@ -2998,11 +3136,640 @@
       <w:pPr>
         <w:rPr>
           <w:rFonts w:cstheme="minorHAnsi"/>
-          <w:color w:val="FF0000"/>
-          <w:sz w:val="20"/>
-          <w:szCs w:val="20"/>
-        </w:rPr>
-      </w:pPr>
+          <w:sz w:val="20"/>
+          <w:szCs w:val="20"/>
+        </w:rPr>
+      </w:pPr>
+    </w:p>
+    <w:p>
+      <w:pPr>
+        <w:shd w:val="clear" w:color="auto" w:fill="FFFFFF"/>
+        <w:spacing w:after="0" w:line="240" w:lineRule="auto"/>
+        <w:textAlignment w:val="baseline"/>
+        <w:rPr>
+          <w:rFonts w:ascii="Calibri" w:eastAsia="Times New Roman" w:hAnsi="Calibri" w:cs="Calibri"/>
+          <w:color w:val="000000"/>
+          <w:sz w:val="24"/>
+          <w:szCs w:val="24"/>
+          <w:lang w:eastAsia="pt-BR"/>
+        </w:rPr>
+      </w:pPr>
+      <w:r>
+        <w:rPr>
+          <w:rFonts w:ascii="Calibri" w:eastAsia="Times New Roman" w:hAnsi="Calibri" w:cs="Calibri"/>
+          <w:b/>
+          <w:bCs/>
+          <w:color w:val="000000"/>
+          <w:sz w:val="24"/>
+          <w:szCs w:val="24"/>
+          <w:lang w:eastAsia="pt-BR"/>
+        </w:rPr>
+        <w:t>ROTEIRO </w:t>
+      </w:r>
+      <w:r>
+        <w:rPr>
+          <w:rFonts w:ascii="Calibri" w:eastAsia="Times New Roman" w:hAnsi="Calibri" w:cs="Calibri"/>
+          <w:color w:val="000000"/>
+          <w:sz w:val="24"/>
+          <w:szCs w:val="24"/>
+          <w:lang w:eastAsia="pt-BR"/>
+        </w:rPr>
+        <w:t>- destacar o nome do Programa e Break com cores diferentes para facilitar a visualização</w:t>
+      </w:r>
+    </w:p>
+    <w:p>
+      <w:pPr>
+        <w:shd w:val="clear" w:color="auto" w:fill="FFFFFF"/>
+        <w:spacing w:after="0" w:line="240" w:lineRule="auto"/>
+        <w:textAlignment w:val="baseline"/>
+        <w:rPr>
+          <w:rFonts w:ascii="Calibri" w:eastAsia="Times New Roman" w:hAnsi="Calibri" w:cs="Calibri"/>
+          <w:color w:val="FF0000"/>
+          <w:sz w:val="24"/>
+          <w:szCs w:val="24"/>
+          <w:lang w:eastAsia="pt-BR"/>
+        </w:rPr>
+      </w:pPr>
+      <w:r>
+        <w:rPr>
+          <w:rFonts w:ascii="Calibri" w:eastAsia="Times New Roman" w:hAnsi="Calibri" w:cs="Calibri"/>
+          <w:color w:val="FF0000"/>
+          <w:sz w:val="24"/>
+          <w:szCs w:val="24"/>
+          <w:lang w:eastAsia="pt-BR"/>
+        </w:rPr>
+        <w:t>Ok-alterado</w:t>
+      </w:r>
+    </w:p>
+    <w:p>
+      <w:pPr>
+        <w:shd w:val="clear" w:color="auto" w:fill="FFFFFF"/>
+        <w:spacing w:after="0" w:line="240" w:lineRule="auto"/>
+        <w:textAlignment w:val="baseline"/>
+        <w:rPr>
+          <w:rFonts w:ascii="Calibri" w:eastAsia="Times New Roman" w:hAnsi="Calibri" w:cs="Calibri"/>
+          <w:color w:val="000000"/>
+          <w:sz w:val="24"/>
+          <w:szCs w:val="24"/>
+          <w:lang w:eastAsia="pt-BR"/>
+        </w:rPr>
+      </w:pPr>
+      <w:r>
+        <w:rPr>
+          <w:rFonts w:ascii="Calibri" w:eastAsia="Times New Roman" w:hAnsi="Calibri" w:cs="Calibri"/>
+          <w:b/>
+          <w:bCs/>
+          <w:color w:val="000000"/>
+          <w:sz w:val="24"/>
+          <w:szCs w:val="24"/>
+          <w:lang w:eastAsia="pt-BR"/>
+        </w:rPr>
+        <w:t xml:space="preserve">EXPORTAÇÃO P/ </w:t>
+      </w:r>
+      <w:r>
+        <w:rPr>
+          <w:rFonts w:ascii="Calibri" w:eastAsia="Times New Roman" w:hAnsi="Calibri" w:cs="Calibri"/>
+          <w:b/>
+          <w:bCs/>
+          <w:color w:val="000000"/>
+          <w:sz w:val="24"/>
+          <w:szCs w:val="24"/>
+          <w:lang w:eastAsia="pt-BR"/>
+        </w:rPr>
+        <w:t>PLAYLIST</w:t>
+      </w:r>
+      <w:r>
+        <w:rPr>
+          <w:rFonts w:ascii="Calibri" w:eastAsia="Times New Roman" w:hAnsi="Calibri" w:cs="Calibri"/>
+          <w:color w:val="000000"/>
+          <w:sz w:val="24"/>
+          <w:szCs w:val="24"/>
+          <w:lang w:eastAsia="pt-BR"/>
+        </w:rPr>
+        <w:t xml:space="preserve"> -</w:t>
+      </w:r>
+      <w:r>
+        <w:rPr>
+          <w:rFonts w:ascii="Calibri" w:eastAsia="Times New Roman" w:hAnsi="Calibri" w:cs="Calibri"/>
+          <w:color w:val="000000"/>
+          <w:sz w:val="24"/>
+          <w:szCs w:val="24"/>
+          <w:lang w:eastAsia="pt-BR"/>
+        </w:rPr>
+        <w:t xml:space="preserve"> tem como deixar a configuração fixa após ser feita a primeira vez? Assim todas as vezes que o usuário entrar para exportar já está os dados da playlist carregado.</w:t>
+      </w:r>
+    </w:p>
+    <w:p>
+      <w:pPr>
+        <w:shd w:val="clear" w:color="auto" w:fill="FFFFFF"/>
+        <w:spacing w:after="0" w:line="240" w:lineRule="auto"/>
+        <w:textAlignment w:val="baseline"/>
+        <w:rPr>
+          <w:rFonts w:ascii="Calibri" w:eastAsia="Times New Roman" w:hAnsi="Calibri" w:cs="Calibri"/>
+          <w:color w:val="FF0000"/>
+          <w:sz w:val="24"/>
+          <w:szCs w:val="24"/>
+          <w:lang w:eastAsia="pt-BR"/>
+        </w:rPr>
+      </w:pPr>
+      <w:r>
+        <w:rPr>
+          <w:rFonts w:ascii="Calibri" w:eastAsia="Times New Roman" w:hAnsi="Calibri" w:cs="Calibri"/>
+          <w:color w:val="FF0000"/>
+          <w:sz w:val="24"/>
+          <w:szCs w:val="24"/>
+          <w:lang w:eastAsia="pt-BR"/>
+        </w:rPr>
+        <w:t>Sim, já fixa após a primeira exportação</w:t>
+      </w:r>
+    </w:p>
+    <w:p>
+      <w:pPr>
+        <w:shd w:val="clear" w:color="auto" w:fill="FFFFFF"/>
+        <w:spacing w:after="0" w:line="240" w:lineRule="auto"/>
+        <w:textAlignment w:val="baseline"/>
+        <w:rPr>
+          <w:rFonts w:ascii="Calibri" w:eastAsia="Times New Roman" w:hAnsi="Calibri" w:cs="Calibri"/>
+          <w:color w:val="000000"/>
+          <w:sz w:val="24"/>
+          <w:szCs w:val="24"/>
+          <w:lang w:eastAsia="pt-BR"/>
+        </w:rPr>
+      </w:pPr>
+    </w:p>
+    <w:p>
+      <w:pPr>
+        <w:shd w:val="clear" w:color="auto" w:fill="FFFFFF"/>
+        <w:spacing w:after="0" w:line="240" w:lineRule="auto"/>
+        <w:textAlignment w:val="baseline"/>
+        <w:rPr>
+          <w:rFonts w:ascii="Calibri" w:eastAsia="Times New Roman" w:hAnsi="Calibri" w:cs="Calibri"/>
+          <w:color w:val="000000"/>
+          <w:sz w:val="24"/>
+          <w:szCs w:val="24"/>
+          <w:lang w:eastAsia="pt-BR"/>
+        </w:rPr>
+      </w:pPr>
+      <w:r>
+        <w:rPr>
+          <w:rFonts w:ascii="Calibri" w:eastAsia="Times New Roman" w:hAnsi="Calibri" w:cs="Calibri"/>
+          <w:b/>
+          <w:bCs/>
+          <w:color w:val="000000"/>
+          <w:sz w:val="24"/>
+          <w:szCs w:val="24"/>
+          <w:lang w:eastAsia="pt-BR"/>
+        </w:rPr>
+        <w:t xml:space="preserve">CONSULTA </w:t>
+      </w:r>
+      <w:r>
+        <w:rPr>
+          <w:rFonts w:ascii="Calibri" w:eastAsia="Times New Roman" w:hAnsi="Calibri" w:cs="Calibri"/>
+          <w:b/>
+          <w:bCs/>
+          <w:color w:val="000000"/>
+          <w:sz w:val="24"/>
+          <w:szCs w:val="24"/>
+          <w:lang w:eastAsia="pt-BR"/>
+        </w:rPr>
+        <w:t>MAPA</w:t>
+      </w:r>
+      <w:r>
+        <w:rPr>
+          <w:rFonts w:ascii="Calibri" w:eastAsia="Times New Roman" w:hAnsi="Calibri" w:cs="Calibri"/>
+          <w:color w:val="000000"/>
+          <w:sz w:val="24"/>
+          <w:szCs w:val="24"/>
+          <w:lang w:eastAsia="pt-BR"/>
+        </w:rPr>
+        <w:t xml:space="preserve"> - colocar</w:t>
+      </w:r>
+      <w:r>
+        <w:rPr>
+          <w:rFonts w:ascii="Calibri" w:eastAsia="Times New Roman" w:hAnsi="Calibri" w:cs="Calibri"/>
+          <w:color w:val="000000"/>
+          <w:sz w:val="24"/>
+          <w:szCs w:val="24"/>
+          <w:lang w:eastAsia="pt-BR"/>
+        </w:rPr>
+        <w:t xml:space="preserve"> as opções por código de Agência e Cliente</w:t>
+      </w:r>
+    </w:p>
+    <w:p>
+      <w:pPr>
+        <w:rPr>
+          <w:rFonts w:cstheme="minorHAnsi"/>
+          <w:color w:val="FF0000"/>
+          <w:sz w:val="20"/>
+          <w:szCs w:val="20"/>
+        </w:rPr>
+      </w:pPr>
+      <w:r>
+        <w:rPr>
+          <w:rFonts w:cstheme="minorHAnsi"/>
+          <w:color w:val="FF0000"/>
+          <w:sz w:val="20"/>
+          <w:szCs w:val="20"/>
+        </w:rPr>
+        <w:t>Ok alterado</w:t>
+      </w:r>
+    </w:p>
+    <w:p>
+      <w:pPr>
+        <w:rPr>
+          <w:rFonts w:ascii="Calibri" w:hAnsi="Calibri" w:cs="Calibri"/>
+          <w:color w:val="000000"/>
+          <w:shd w:val="clear" w:color="auto" w:fill="FFFFFF"/>
+        </w:rPr>
+      </w:pPr>
+      <w:r>
+        <w:rPr>
+          <w:rFonts w:ascii="Calibri" w:hAnsi="Calibri" w:cs="Calibri"/>
+          <w:b/>
+          <w:bCs/>
+          <w:color w:val="000000"/>
+          <w:shd w:val="clear" w:color="auto" w:fill="FFFFFF"/>
+        </w:rPr>
+        <w:t>consulta/manutenção de AM</w:t>
+      </w:r>
+      <w:r>
+        <w:rPr>
+          <w:rFonts w:ascii="Calibri" w:hAnsi="Calibri" w:cs="Calibri"/>
+          <w:color w:val="000000"/>
+          <w:shd w:val="clear" w:color="auto" w:fill="FFFFFF"/>
+        </w:rPr>
+        <w:t xml:space="preserve"> tirar a obrigatoriedade de informar a competência, deve ser obrigatório preencher um filtro pelo menos, mas não faz sentido ser obrigatório preencher o filtro por competência quando se informa o número do contrato, por exemplo.</w:t>
+      </w:r>
+    </w:p>
+    <w:p>
+      <w:pPr>
+        <w:rPr>
+          <w:rFonts w:ascii="Calibri" w:hAnsi="Calibri" w:cs="Calibri"/>
+          <w:color w:val="FF0000"/>
+          <w:shd w:val="clear" w:color="auto" w:fill="FFFFFF"/>
+        </w:rPr>
+      </w:pPr>
+      <w:proofErr w:type="spellStart"/>
+      <w:proofErr w:type="gramStart"/>
+      <w:r>
+        <w:rPr>
+          <w:rFonts w:ascii="Calibri" w:hAnsi="Calibri" w:cs="Calibri"/>
+          <w:color w:val="FF0000"/>
+          <w:shd w:val="clear" w:color="auto" w:fill="FFFFFF"/>
+        </w:rPr>
+        <w:t>Ok.Alterado</w:t>
+      </w:r>
+      <w:proofErr w:type="spellEnd"/>
+      <w:proofErr w:type="gramEnd"/>
+    </w:p>
+    <w:p>
+      <w:pPr>
+        <w:shd w:val="clear" w:color="auto" w:fill="FFFFFF"/>
+        <w:spacing w:after="0" w:line="240" w:lineRule="auto"/>
+        <w:textAlignment w:val="baseline"/>
+        <w:rPr>
+          <w:rFonts w:ascii="Calibri" w:eastAsia="Times New Roman" w:hAnsi="Calibri" w:cs="Calibri"/>
+          <w:color w:val="000000"/>
+          <w:sz w:val="24"/>
+          <w:szCs w:val="24"/>
+          <w:lang w:eastAsia="pt-BR"/>
+        </w:rPr>
+      </w:pPr>
+      <w:r>
+        <w:rPr>
+          <w:rFonts w:ascii="Calibri" w:eastAsia="Times New Roman" w:hAnsi="Calibri" w:cs="Calibri"/>
+          <w:b/>
+          <w:bCs/>
+          <w:color w:val="000000"/>
+          <w:sz w:val="24"/>
+          <w:szCs w:val="24"/>
+          <w:lang w:eastAsia="pt-BR"/>
+        </w:rPr>
+        <w:lastRenderedPageBreak/>
+        <w:t>COMPLEMENTO DE CONTRATOS (FATURAMENTO)</w:t>
+      </w:r>
+      <w:r>
+        <w:rPr>
+          <w:rFonts w:ascii="Calibri" w:eastAsia="Times New Roman" w:hAnsi="Calibri" w:cs="Calibri"/>
+          <w:color w:val="000000"/>
+          <w:sz w:val="24"/>
+          <w:szCs w:val="24"/>
+          <w:lang w:eastAsia="pt-BR"/>
+        </w:rPr>
+        <w:t xml:space="preserve"> - permitir alterar o vencimento das parcelas, exceto da primeira como é </w:t>
+      </w:r>
+      <w:proofErr w:type="spellStart"/>
+      <w:r>
+        <w:rPr>
+          <w:rFonts w:ascii="Calibri" w:eastAsia="Times New Roman" w:hAnsi="Calibri" w:cs="Calibri"/>
+          <w:color w:val="000000"/>
+          <w:sz w:val="24"/>
+          <w:szCs w:val="24"/>
+          <w:lang w:eastAsia="pt-BR"/>
+        </w:rPr>
+        <w:t>hj</w:t>
+      </w:r>
+      <w:proofErr w:type="spellEnd"/>
+      <w:r>
+        <w:rPr>
+          <w:rFonts w:ascii="Calibri" w:eastAsia="Times New Roman" w:hAnsi="Calibri" w:cs="Calibri"/>
+          <w:color w:val="000000"/>
+          <w:sz w:val="24"/>
+          <w:szCs w:val="24"/>
+          <w:lang w:eastAsia="pt-BR"/>
+        </w:rPr>
+        <w:t xml:space="preserve"> no VB.</w:t>
+      </w:r>
+    </w:p>
+    <w:p>
+      <w:pPr>
+        <w:shd w:val="clear" w:color="auto" w:fill="FFFFFF"/>
+        <w:spacing w:after="0" w:line="240" w:lineRule="auto"/>
+        <w:textAlignment w:val="baseline"/>
+        <w:rPr>
+          <w:rFonts w:ascii="Calibri" w:eastAsia="Times New Roman" w:hAnsi="Calibri" w:cs="Calibri"/>
+          <w:color w:val="FF0000"/>
+          <w:sz w:val="24"/>
+          <w:szCs w:val="24"/>
+          <w:lang w:eastAsia="pt-BR"/>
+        </w:rPr>
+      </w:pPr>
+      <w:r>
+        <w:rPr>
+          <w:rFonts w:ascii="Calibri" w:eastAsia="Times New Roman" w:hAnsi="Calibri" w:cs="Calibri"/>
+          <w:color w:val="FF0000"/>
+          <w:sz w:val="24"/>
+          <w:szCs w:val="24"/>
+          <w:lang w:eastAsia="pt-BR"/>
+        </w:rPr>
+        <w:t>Ok-Alterado</w:t>
+      </w:r>
+    </w:p>
+    <w:p>
+      <w:pPr>
+        <w:shd w:val="clear" w:color="auto" w:fill="FFFFFF"/>
+        <w:spacing w:after="0" w:line="240" w:lineRule="auto"/>
+        <w:textAlignment w:val="baseline"/>
+        <w:rPr>
+          <w:rFonts w:ascii="Calibri" w:eastAsia="Times New Roman" w:hAnsi="Calibri" w:cs="Calibri"/>
+          <w:color w:val="000000"/>
+          <w:sz w:val="24"/>
+          <w:szCs w:val="24"/>
+          <w:lang w:eastAsia="pt-BR"/>
+        </w:rPr>
+      </w:pPr>
+    </w:p>
+    <w:p>
+      <w:pPr>
+        <w:shd w:val="clear" w:color="auto" w:fill="FFFFFF"/>
+        <w:spacing w:after="0" w:line="240" w:lineRule="auto"/>
+        <w:textAlignment w:val="baseline"/>
+        <w:rPr>
+          <w:rFonts w:ascii="Calibri" w:eastAsia="Times New Roman" w:hAnsi="Calibri" w:cs="Calibri"/>
+          <w:color w:val="000000"/>
+          <w:sz w:val="24"/>
+          <w:szCs w:val="24"/>
+          <w:lang w:eastAsia="pt-BR"/>
+        </w:rPr>
+      </w:pPr>
+      <w:r>
+        <w:rPr>
+          <w:rFonts w:ascii="Calibri" w:eastAsia="Times New Roman" w:hAnsi="Calibri" w:cs="Calibri"/>
+          <w:b/>
+          <w:bCs/>
+          <w:color w:val="000000"/>
+          <w:sz w:val="24"/>
+          <w:szCs w:val="24"/>
+          <w:lang w:eastAsia="pt-BR"/>
+        </w:rPr>
+        <w:t>PERFIL POR GRUPO DE USUÁRIOS</w:t>
+      </w:r>
+      <w:r>
+        <w:rPr>
+          <w:rFonts w:ascii="Calibri" w:eastAsia="Times New Roman" w:hAnsi="Calibri" w:cs="Calibri"/>
+          <w:color w:val="000000"/>
+          <w:sz w:val="24"/>
+          <w:szCs w:val="24"/>
+          <w:lang w:eastAsia="pt-BR"/>
+        </w:rPr>
+        <w:t> - criei o usuário MDINIZ (HOMOLOG) e o associei ao grupo OPEC, porém, algumas funções não estão habilitadas para o usuário mesmo constando para o grupo.</w:t>
+      </w:r>
+    </w:p>
+    <w:p>
+      <w:pPr>
+        <w:shd w:val="clear" w:color="auto" w:fill="FFFFFF"/>
+        <w:spacing w:after="0" w:line="240" w:lineRule="auto"/>
+        <w:textAlignment w:val="baseline"/>
+        <w:rPr>
+          <w:rFonts w:ascii="Calibri" w:eastAsia="Times New Roman" w:hAnsi="Calibri" w:cs="Calibri"/>
+          <w:color w:val="000000"/>
+          <w:sz w:val="24"/>
+          <w:szCs w:val="24"/>
+          <w:lang w:eastAsia="pt-BR"/>
+        </w:rPr>
+      </w:pPr>
+      <w:r>
+        <w:rPr>
+          <w:rFonts w:ascii="Calibri" w:eastAsia="Times New Roman" w:hAnsi="Calibri" w:cs="Calibri"/>
+          <w:color w:val="000000"/>
+          <w:sz w:val="24"/>
+          <w:szCs w:val="24"/>
+          <w:bdr w:val="none" w:sz="0" w:space="0" w:color="auto" w:frame="1"/>
+          <w:lang w:eastAsia="pt-BR"/>
+        </w:rPr>
+        <w:t>DE PARA NEGOCIAÇÃO, LOG LISTA NEGRA e INFORMAÇÃO DE VALORES POR PROGRAMA. O que tem em comum essas funções é que elas são o último item de seus respectivos grupos.</w:t>
+      </w:r>
+    </w:p>
+    <w:p>
+      <w:pPr>
+        <w:shd w:val="clear" w:color="auto" w:fill="FFFFFF"/>
+        <w:spacing w:after="0" w:line="240" w:lineRule="auto"/>
+        <w:textAlignment w:val="baseline"/>
+        <w:rPr>
+          <w:rFonts w:ascii="Calibri" w:eastAsia="Times New Roman" w:hAnsi="Calibri" w:cs="Calibri"/>
+          <w:color w:val="FF0000"/>
+          <w:sz w:val="24"/>
+          <w:szCs w:val="24"/>
+          <w:lang w:eastAsia="pt-BR"/>
+        </w:rPr>
+      </w:pPr>
+      <w:r>
+        <w:rPr>
+          <w:rFonts w:ascii="Calibri" w:eastAsia="Times New Roman" w:hAnsi="Calibri" w:cs="Calibri"/>
+          <w:color w:val="FF0000"/>
+          <w:sz w:val="24"/>
+          <w:szCs w:val="24"/>
+          <w:bdr w:val="none" w:sz="0" w:space="0" w:color="auto" w:frame="1"/>
+          <w:lang w:eastAsia="pt-BR"/>
+        </w:rPr>
+        <w:t>Ok-Corrigido</w:t>
+      </w:r>
+      <w:r>
+        <w:rPr>
+          <w:rFonts w:ascii="Calibri" w:eastAsia="Times New Roman" w:hAnsi="Calibri" w:cs="Calibri"/>
+          <w:color w:val="FF0000"/>
+          <w:sz w:val="24"/>
+          <w:szCs w:val="24"/>
+          <w:bdr w:val="none" w:sz="0" w:space="0" w:color="auto" w:frame="1"/>
+          <w:lang w:eastAsia="pt-BR"/>
+        </w:rPr>
+        <w:br/>
+      </w:r>
+    </w:p>
+    <w:p>
+      <w:pPr>
+        <w:shd w:val="clear" w:color="auto" w:fill="FFFFFF"/>
+        <w:spacing w:after="0" w:line="240" w:lineRule="auto"/>
+        <w:textAlignment w:val="baseline"/>
+        <w:rPr>
+          <w:rFonts w:ascii="Calibri" w:eastAsia="Times New Roman" w:hAnsi="Calibri" w:cs="Calibri"/>
+          <w:color w:val="000000"/>
+          <w:sz w:val="24"/>
+          <w:szCs w:val="24"/>
+          <w:lang w:eastAsia="pt-BR"/>
+        </w:rPr>
+      </w:pPr>
+      <w:r>
+        <w:rPr>
+          <w:rFonts w:ascii="Calibri" w:eastAsia="Times New Roman" w:hAnsi="Calibri" w:cs="Calibri"/>
+          <w:b/>
+          <w:bCs/>
+          <w:color w:val="000000"/>
+          <w:sz w:val="24"/>
+          <w:szCs w:val="24"/>
+          <w:bdr w:val="none" w:sz="0" w:space="0" w:color="auto" w:frame="1"/>
+          <w:lang w:eastAsia="pt-BR"/>
+        </w:rPr>
+        <w:t xml:space="preserve">CONSULTA DO MAPA RESERVA </w:t>
+      </w:r>
+      <w:proofErr w:type="gramStart"/>
+      <w:r>
+        <w:rPr>
+          <w:rFonts w:ascii="Calibri" w:eastAsia="Times New Roman" w:hAnsi="Calibri" w:cs="Calibri"/>
+          <w:b/>
+          <w:bCs/>
+          <w:color w:val="000000"/>
+          <w:sz w:val="24"/>
+          <w:szCs w:val="24"/>
+          <w:bdr w:val="none" w:sz="0" w:space="0" w:color="auto" w:frame="1"/>
+          <w:lang w:eastAsia="pt-BR"/>
+        </w:rPr>
+        <w:t>-</w:t>
+      </w:r>
+      <w:r>
+        <w:rPr>
+          <w:rFonts w:ascii="Calibri" w:eastAsia="Times New Roman" w:hAnsi="Calibri" w:cs="Calibri"/>
+          <w:color w:val="000000"/>
+          <w:sz w:val="24"/>
+          <w:szCs w:val="24"/>
+          <w:bdr w:val="none" w:sz="0" w:space="0" w:color="auto" w:frame="1"/>
+          <w:lang w:eastAsia="pt-BR"/>
+        </w:rPr>
+        <w:t>  na</w:t>
+      </w:r>
+      <w:proofErr w:type="gramEnd"/>
+      <w:r>
+        <w:rPr>
+          <w:rFonts w:ascii="Calibri" w:eastAsia="Times New Roman" w:hAnsi="Calibri" w:cs="Calibri"/>
+          <w:color w:val="000000"/>
+          <w:sz w:val="24"/>
+          <w:szCs w:val="24"/>
+          <w:bdr w:val="none" w:sz="0" w:space="0" w:color="auto" w:frame="1"/>
+          <w:lang w:eastAsia="pt-BR"/>
+        </w:rPr>
+        <w:t xml:space="preserve"> consulta pelo número do contrato, inserir a opção de informar a sequência do contrato. O usuário quer evitar que traga todas as sequências de uma vez.</w:t>
+      </w:r>
+    </w:p>
+    <w:p>
+      <w:pPr>
+        <w:shd w:val="clear" w:color="auto" w:fill="FFFFFF"/>
+        <w:spacing w:after="0" w:line="240" w:lineRule="auto"/>
+        <w:textAlignment w:val="baseline"/>
+        <w:rPr>
+          <w:rFonts w:ascii="Calibri" w:eastAsia="Times New Roman" w:hAnsi="Calibri" w:cs="Calibri"/>
+          <w:color w:val="000000"/>
+          <w:sz w:val="24"/>
+          <w:szCs w:val="24"/>
+          <w:lang w:eastAsia="pt-BR"/>
+        </w:rPr>
+      </w:pPr>
+      <w:r>
+        <w:rPr>
+          <w:rFonts w:ascii="Calibri" w:eastAsia="Times New Roman" w:hAnsi="Calibri" w:cs="Calibri"/>
+          <w:color w:val="FF0000"/>
+          <w:sz w:val="24"/>
+          <w:szCs w:val="24"/>
+          <w:bdr w:val="none" w:sz="0" w:space="0" w:color="auto" w:frame="1"/>
+          <w:lang w:eastAsia="pt-BR"/>
+        </w:rPr>
+        <w:t>Ok- alterado</w:t>
+      </w:r>
+      <w:r>
+        <w:rPr>
+          <w:rFonts w:ascii="Calibri" w:eastAsia="Times New Roman" w:hAnsi="Calibri" w:cs="Calibri"/>
+          <w:color w:val="000000"/>
+          <w:sz w:val="24"/>
+          <w:szCs w:val="24"/>
+          <w:bdr w:val="none" w:sz="0" w:space="0" w:color="auto" w:frame="1"/>
+          <w:lang w:eastAsia="pt-BR"/>
+        </w:rPr>
+        <w:br/>
+      </w:r>
+    </w:p>
+    <w:p>
+      <w:pPr>
+        <w:shd w:val="clear" w:color="auto" w:fill="FFFFFF"/>
+        <w:spacing w:after="0" w:line="240" w:lineRule="auto"/>
+        <w:textAlignment w:val="baseline"/>
+        <w:rPr>
+          <w:rFonts w:ascii="Calibri" w:eastAsia="Times New Roman" w:hAnsi="Calibri" w:cs="Calibri"/>
+          <w:color w:val="000000"/>
+          <w:sz w:val="24"/>
+          <w:szCs w:val="24"/>
+          <w:lang w:eastAsia="pt-BR"/>
+        </w:rPr>
+      </w:pPr>
+      <w:r>
+        <w:rPr>
+          <w:rFonts w:ascii="Calibri" w:eastAsia="Times New Roman" w:hAnsi="Calibri" w:cs="Calibri"/>
+          <w:b/>
+          <w:bCs/>
+          <w:color w:val="000000"/>
+          <w:sz w:val="24"/>
+          <w:szCs w:val="24"/>
+          <w:lang w:eastAsia="pt-BR"/>
+        </w:rPr>
+        <w:t>CONSULTA DO MAPA RESERVA</w:t>
+      </w:r>
+      <w:r>
+        <w:rPr>
+          <w:rFonts w:ascii="Calibri" w:eastAsia="Times New Roman" w:hAnsi="Calibri" w:cs="Calibri"/>
+          <w:color w:val="000000"/>
+          <w:sz w:val="24"/>
+          <w:szCs w:val="24"/>
+          <w:lang w:eastAsia="pt-BR"/>
+        </w:rPr>
+        <w:t> - permitir que na visão Lista de Veiculações seja possível chamar a Baixa de Veiculações ao clicar no campo Qualidade, igual é no VB</w:t>
+      </w:r>
+    </w:p>
+    <w:p>
+      <w:pPr>
+        <w:rPr>
+          <w:rFonts w:cstheme="minorHAnsi"/>
+          <w:color w:val="FF0000"/>
+          <w:sz w:val="20"/>
+          <w:szCs w:val="20"/>
+        </w:rPr>
+      </w:pPr>
+      <w:r>
+        <w:rPr>
+          <w:rFonts w:cstheme="minorHAnsi"/>
+          <w:color w:val="FF0000"/>
+          <w:sz w:val="20"/>
+          <w:szCs w:val="20"/>
+        </w:rPr>
+        <w:t>Ok-Alterado</w:t>
+      </w:r>
     </w:p>
     <w:sectPr>
       <w:pgSz w:w="11906" w:h="16838"/>

</xml_diff>

<commit_message>
Baixa na Consulta do Contrato
</commit_message>
<xml_diff>
--- a/Documentos/Solicitacoes_Implantacao_JC.docx
+++ b/Documentos/Solicitacoes_Implantacao_JC.docx
@@ -652,7 +652,15 @@
     <w:p>
       <w:r>
         <w:lastRenderedPageBreak/>
-        <w:t xml:space="preserve">CONSULTA DE FITAS - alterar a posição de colunas, colocar as colunas Inicio e Termino de Programação antes da coluna Agência. </w:t>
+        <w:t xml:space="preserve">CONSULTA DE FITAS - alterar a posição de colunas, colocar as colunas </w:t>
+      </w:r>
+      <w:proofErr w:type="spellStart"/>
+      <w:r>
+        <w:t>Inicio</w:t>
+      </w:r>
+      <w:proofErr w:type="spellEnd"/>
+      <w:r>
+        <w:t xml:space="preserve"> e Termino de Programação antes da coluna Agência. </w:t>
       </w:r>
     </w:p>
     <w:p>
@@ -748,10 +756,7 @@
     <w:p>
       <w:pPr>
         <w:rPr>
-          <w:rFonts w:cstheme="minorHAnsi"/>
-          <w:color w:val="FF0000"/>
-          <w:sz w:val="20"/>
-          <w:szCs w:val="20"/>
+          <w:color w:val="FF0000"/>
         </w:rPr>
       </w:pPr>
       <w:r>
@@ -760,6 +765,22 @@
         </w:rPr>
         <w:t>Ok Alterado</w:t>
       </w:r>
+    </w:p>
+    <w:p>
+      <w:r>
+        <w:t>Alterar o titulo de Power-Bi para gestão.</w:t>
+      </w:r>
+    </w:p>
+    <w:p/>
+    <w:p>
+      <w:pPr>
+        <w:rPr>
+          <w:rFonts w:cstheme="minorHAnsi"/>
+          <w:color w:val="FF0000"/>
+          <w:sz w:val="20"/>
+          <w:szCs w:val="20"/>
+        </w:rPr>
+      </w:pPr>
       <w:r>
         <w:rPr>
           <w:rFonts w:cstheme="minorHAnsi"/>
@@ -985,7 +1006,27 @@
           <w:sz w:val="20"/>
           <w:szCs w:val="20"/>
         </w:rPr>
-        <w:t>Ok. Foi adicionado o botão para mostrar produtos na ultima coluna do grid</w:t>
+        <w:t xml:space="preserve">Ok. Foi adicionado o botão para mostrar produtos na </w:t>
+      </w:r>
+      <w:proofErr w:type="spellStart"/>
+      <w:r>
+        <w:rPr>
+          <w:rFonts w:cstheme="minorHAnsi"/>
+          <w:color w:val="FF0000"/>
+          <w:sz w:val="20"/>
+          <w:szCs w:val="20"/>
+        </w:rPr>
+        <w:t>ultima</w:t>
+      </w:r>
+      <w:proofErr w:type="spellEnd"/>
+      <w:r>
+        <w:rPr>
+          <w:rFonts w:cstheme="minorHAnsi"/>
+          <w:color w:val="FF0000"/>
+          <w:sz w:val="20"/>
+          <w:szCs w:val="20"/>
+        </w:rPr>
+        <w:t xml:space="preserve"> coluna do grid</w:t>
       </w:r>
     </w:p>
     <w:p>
@@ -1325,7 +1366,25 @@
           <w:sz w:val="20"/>
           <w:szCs w:val="20"/>
         </w:rPr>
-        <w:t xml:space="preserve"> Relatório Conta Corrente da Negociação – Adm Vendas</w:t>
+        <w:t xml:space="preserve"> Relatório Conta Corrente da Negociação – </w:t>
+      </w:r>
+      <w:proofErr w:type="spellStart"/>
+      <w:r>
+        <w:rPr>
+          <w:rFonts w:cstheme="minorHAnsi"/>
+          <w:sz w:val="20"/>
+          <w:szCs w:val="20"/>
+        </w:rPr>
+        <w:t>Adm</w:t>
+      </w:r>
+      <w:proofErr w:type="spellEnd"/>
+      <w:r>
+        <w:rPr>
+          <w:rFonts w:cstheme="minorHAnsi"/>
+          <w:sz w:val="20"/>
+          <w:szCs w:val="20"/>
+        </w:rPr>
+        <w:t xml:space="preserve"> Vendas</w:t>
       </w:r>
     </w:p>
     <w:p>
@@ -1434,6 +1493,7 @@
           <w:u w:val="single"/>
         </w:rPr>
       </w:pPr>
+      <w:proofErr w:type="spellStart"/>
       <w:r>
         <w:rPr>
           <w:rFonts w:cstheme="minorHAnsi"/>
@@ -1442,7 +1502,40 @@
           <w:szCs w:val="20"/>
           <w:u w:val="single"/>
         </w:rPr>
-        <w:t>Ok.Feito Informacao por Programa conf. Solicitação Moacir</w:t>
+        <w:t>Ok.Feito</w:t>
+      </w:r>
+      <w:proofErr w:type="spellEnd"/>
+      <w:r>
+        <w:rPr>
+          <w:rFonts w:cstheme="minorHAnsi"/>
+          <w:color w:val="FF0000"/>
+          <w:sz w:val="20"/>
+          <w:szCs w:val="20"/>
+          <w:u w:val="single"/>
+        </w:rPr>
+        <w:t xml:space="preserve"> </w:t>
+      </w:r>
+      <w:proofErr w:type="spellStart"/>
+      <w:r>
+        <w:rPr>
+          <w:rFonts w:cstheme="minorHAnsi"/>
+          <w:color w:val="FF0000"/>
+          <w:sz w:val="20"/>
+          <w:szCs w:val="20"/>
+          <w:u w:val="single"/>
+        </w:rPr>
+        <w:t>Informacao</w:t>
+      </w:r>
+      <w:proofErr w:type="spellEnd"/>
+      <w:r>
+        <w:rPr>
+          <w:rFonts w:cstheme="minorHAnsi"/>
+          <w:color w:val="FF0000"/>
+          <w:sz w:val="20"/>
+          <w:szCs w:val="20"/>
+          <w:u w:val="single"/>
+        </w:rPr>
+        <w:t xml:space="preserve"> por Programa conf. Solicitação Moacir</w:t>
       </w:r>
     </w:p>
     <w:p>
@@ -1645,7 +1738,25 @@
           <w:sz w:val="20"/>
           <w:szCs w:val="20"/>
         </w:rPr>
-        <w:t>Incluir botão de atualização de dados (refresh)</w:t>
+        <w:t>Incluir botão de atualização de dados (</w:t>
+      </w:r>
+      <w:proofErr w:type="spellStart"/>
+      <w:r>
+        <w:rPr>
+          <w:rFonts w:cstheme="minorHAnsi"/>
+          <w:sz w:val="20"/>
+          <w:szCs w:val="20"/>
+        </w:rPr>
+        <w:t>refresh</w:t>
+      </w:r>
+      <w:proofErr w:type="spellEnd"/>
+      <w:r>
+        <w:rPr>
+          <w:rFonts w:cstheme="minorHAnsi"/>
+          <w:sz w:val="20"/>
+          <w:szCs w:val="20"/>
+        </w:rPr>
+        <w:t>)</w:t>
       </w:r>
     </w:p>
     <w:p>
@@ -2087,7 +2198,51 @@
           <w:szCs w:val="20"/>
           <w:bdr w:val="none" w:sz="0" w:space="0" w:color="auto" w:frame="1"/>
         </w:rPr>
-        <w:t>Quando o contrato possui observação para o Roteiro, devia aparecer com tool type text ao arrastar o comercial. A observação só aparece se der duplo clique e abrir uma nova janela, dessa forma não facilita o usuário</w:t>
+        <w:t xml:space="preserve">Quando o contrato possui observação para o Roteiro, devia aparecer com tool </w:t>
+      </w:r>
+      <w:proofErr w:type="spellStart"/>
+      <w:r>
+        <w:rPr>
+          <w:rFonts w:asciiTheme="minorHAnsi" w:hAnsiTheme="minorHAnsi" w:cstheme="minorHAnsi"/>
+          <w:color w:val="000000"/>
+          <w:sz w:val="20"/>
+          <w:szCs w:val="20"/>
+          <w:bdr w:val="none" w:sz="0" w:space="0" w:color="auto" w:frame="1"/>
+        </w:rPr>
+        <w:t>type</w:t>
+      </w:r>
+      <w:proofErr w:type="spellEnd"/>
+      <w:r>
+        <w:rPr>
+          <w:rFonts w:asciiTheme="minorHAnsi" w:hAnsiTheme="minorHAnsi" w:cstheme="minorHAnsi"/>
+          <w:color w:val="000000"/>
+          <w:sz w:val="20"/>
+          <w:szCs w:val="20"/>
+          <w:bdr w:val="none" w:sz="0" w:space="0" w:color="auto" w:frame="1"/>
+        </w:rPr>
+        <w:t xml:space="preserve"> </w:t>
+      </w:r>
+      <w:proofErr w:type="spellStart"/>
+      <w:r>
+        <w:rPr>
+          <w:rFonts w:asciiTheme="minorHAnsi" w:hAnsiTheme="minorHAnsi" w:cstheme="minorHAnsi"/>
+          <w:color w:val="000000"/>
+          <w:sz w:val="20"/>
+          <w:szCs w:val="20"/>
+          <w:bdr w:val="none" w:sz="0" w:space="0" w:color="auto" w:frame="1"/>
+        </w:rPr>
+        <w:t>text</w:t>
+      </w:r>
+      <w:proofErr w:type="spellEnd"/>
+      <w:r>
+        <w:rPr>
+          <w:rFonts w:asciiTheme="minorHAnsi" w:hAnsiTheme="minorHAnsi" w:cstheme="minorHAnsi"/>
+          <w:color w:val="000000"/>
+          <w:sz w:val="20"/>
+          <w:szCs w:val="20"/>
+          <w:bdr w:val="none" w:sz="0" w:space="0" w:color="auto" w:frame="1"/>
+        </w:rPr>
+        <w:t xml:space="preserve"> ao arrastar o comercial. A observação só aparece se der duplo clique e abrir uma nova janela, dessa forma não facilita o usuário</w:t>
       </w:r>
     </w:p>
     <w:p>
@@ -2335,16 +2490,37 @@
         <w:rPr>
           <w:rFonts w:cstheme="minorHAnsi"/>
           <w:noProof/>
-          <w:sz w:val="20"/>
-          <w:szCs w:val="20"/>
-        </w:rPr>
-      </w:pPr>
-      <w:r>
-        <w:rPr>
-          <w:rFonts w:cstheme="minorHAnsi"/>
-          <w:b/>
-          <w:bCs/>
+          <w:color w:val="FF0000"/>
+          <w:sz w:val="20"/>
+          <w:szCs w:val="20"/>
+        </w:rPr>
+      </w:pPr>
+      <w:r>
+        <w:rPr>
+          <w:rFonts w:cstheme="minorHAnsi"/>
           <w:noProof/>
+          <w:color w:val="FF0000"/>
+          <w:sz w:val="20"/>
+          <w:szCs w:val="20"/>
+        </w:rPr>
+        <w:t>Deixar para o final</w:t>
+      </w:r>
+    </w:p>
+    <w:p>
+      <w:pPr>
+        <w:rPr>
+          <w:rFonts w:cstheme="minorHAnsi"/>
+          <w:noProof/>
+          <w:sz w:val="20"/>
+          <w:szCs w:val="20"/>
+        </w:rPr>
+      </w:pPr>
+      <w:r>
+        <w:rPr>
+          <w:rFonts w:cstheme="minorHAnsi"/>
+          <w:b/>
+          <w:bCs/>
+          <w:noProof/>
           <w:sz w:val="20"/>
           <w:szCs w:val="20"/>
         </w:rPr>
@@ -2537,16 +2713,48 @@
         <w:rPr>
           <w:rFonts w:cstheme="minorHAnsi"/>
           <w:noProof/>
-          <w:sz w:val="20"/>
-          <w:szCs w:val="20"/>
-        </w:rPr>
-      </w:pPr>
-      <w:r>
-        <w:rPr>
-          <w:rFonts w:cstheme="minorHAnsi"/>
-          <w:b/>
-          <w:bCs/>
+          <w:color w:val="FF0000"/>
+          <w:sz w:val="20"/>
+          <w:szCs w:val="20"/>
+        </w:rPr>
+      </w:pPr>
+      <w:r>
+        <w:rPr>
+          <w:rFonts w:cstheme="minorHAnsi"/>
           <w:noProof/>
+          <w:color w:val="FF0000"/>
+          <w:sz w:val="20"/>
+          <w:szCs w:val="20"/>
+        </w:rPr>
+        <w:br w:type="page"/>
+      </w:r>
+    </w:p>
+    <w:p>
+      <w:pPr>
+        <w:rPr>
+          <w:rFonts w:cstheme="minorHAnsi"/>
+          <w:noProof/>
+          <w:color w:val="FF0000"/>
+          <w:sz w:val="20"/>
+          <w:szCs w:val="20"/>
+        </w:rPr>
+      </w:pPr>
+    </w:p>
+    <w:p>
+      <w:pPr>
+        <w:rPr>
+          <w:rFonts w:cstheme="minorHAnsi"/>
+          <w:noProof/>
+          <w:sz w:val="20"/>
+          <w:szCs w:val="20"/>
+        </w:rPr>
+      </w:pPr>
+      <w:r>
+        <w:rPr>
+          <w:rFonts w:cstheme="minorHAnsi"/>
+          <w:b/>
+          <w:bCs/>
+          <w:noProof/>
           <w:sz w:val="20"/>
           <w:szCs w:val="20"/>
         </w:rPr>
@@ -2601,7 +2809,6 @@
           <w:sz w:val="20"/>
           <w:szCs w:val="20"/>
         </w:rPr>
-        <w:lastRenderedPageBreak/>
         <w:t>INCLUSÃO DE MÍDIAS</w:t>
       </w:r>
       <w:r>
@@ -3438,6 +3645,7 @@
           <w:shd w:val="clear" w:color="auto" w:fill="FFFFFF"/>
         </w:rPr>
       </w:pPr>
+      <w:proofErr w:type="spellStart"/>
       <w:r>
         <w:rPr>
           <w:rFonts w:ascii="Calibri" w:hAnsi="Calibri" w:cs="Calibri"/>
@@ -3446,6 +3654,7 @@
         </w:rPr>
         <w:t>Ok.Alterado</w:t>
       </w:r>
+      <w:proofErr w:type="spellEnd"/>
     </w:p>
     <w:p>
       <w:pPr>
@@ -3480,7 +3689,29 @@
           <w:szCs w:val="24"/>
           <w:lang w:eastAsia="pt-BR"/>
         </w:rPr>
-        <w:t> - permitir alterar o vencimento das parcelas, exceto da primeira como é hj no VB.</w:t>
+        <w:t xml:space="preserve"> - permitir alterar o vencimento das parcelas, exceto da primeira como é </w:t>
+      </w:r>
+      <w:proofErr w:type="spellStart"/>
+      <w:r>
+        <w:rPr>
+          <w:rFonts w:ascii="Calibri" w:eastAsia="Times New Roman" w:hAnsi="Calibri" w:cs="Calibri"/>
+          <w:color w:val="000000"/>
+          <w:sz w:val="24"/>
+          <w:szCs w:val="24"/>
+          <w:lang w:eastAsia="pt-BR"/>
+        </w:rPr>
+        <w:t>hj</w:t>
+      </w:r>
+      <w:proofErr w:type="spellEnd"/>
+      <w:r>
+        <w:rPr>
+          <w:rFonts w:ascii="Calibri" w:eastAsia="Times New Roman" w:hAnsi="Calibri" w:cs="Calibri"/>
+          <w:color w:val="000000"/>
+          <w:sz w:val="24"/>
+          <w:szCs w:val="24"/>
+          <w:lang w:eastAsia="pt-BR"/>
+        </w:rPr>
+        <w:t xml:space="preserve"> no VB.</w:t>
       </w:r>
     </w:p>
     <w:p>
@@ -3737,6 +3968,15 @@
           <w:szCs w:val="20"/>
         </w:rPr>
       </w:pPr>
+      <w:r>
+        <w:rPr>
+          <w:rFonts w:cstheme="minorHAnsi"/>
+          <w:color w:val="FF0000"/>
+          <w:sz w:val="20"/>
+          <w:szCs w:val="20"/>
+        </w:rPr>
+        <w:t>Fazendo agora</w:t>
+      </w:r>
     </w:p>
     <w:p>
       <w:r>
@@ -3744,6 +3984,19 @@
       </w:r>
     </w:p>
     <w:p>
+      <w:pPr>
+        <w:rPr>
+          <w:color w:val="FF0000"/>
+        </w:rPr>
+      </w:pPr>
+      <w:r>
+        <w:rPr>
+          <w:color w:val="FF0000"/>
+        </w:rPr>
+        <w:t xml:space="preserve">Falta fazer </w:t>
+      </w:r>
+    </w:p>
+    <w:p>
       <w:r>
         <w:t xml:space="preserve">ORDENAÇÃO DO ROTEIRO – colocar uma pergunta ao clicar no botão CANCELA </w:t>
       </w:r>
@@ -3763,6 +4016,7 @@
     </w:p>
     <w:p>
       <w:r>
+        <w:lastRenderedPageBreak/>
         <w:t>DEPOSITÓRIO DE FITAS AVULSAS - filtro não está funcionando.</w:t>
       </w:r>
     </w:p>
@@ -3776,7 +4030,6 @@
         <w:rPr>
           <w:color w:val="FF0000"/>
         </w:rPr>
-        <w:lastRenderedPageBreak/>
         <w:t>Ok-Corrigido</w:t>
       </w:r>
     </w:p>
@@ -3851,6 +4104,19 @@
         <w:t>.</w:t>
       </w:r>
     </w:p>
+    <w:p>
+      <w:pPr>
+        <w:rPr>
+          <w:color w:val="FF0000"/>
+        </w:rPr>
+      </w:pPr>
+      <w:r>
+        <w:rPr>
+          <w:color w:val="FF0000"/>
+        </w:rPr>
+        <w:t>Falta fazer</w:t>
+      </w:r>
+    </w:p>
     <w:p/>
     <w:p>
       <w:r>
@@ -3904,8 +4170,30 @@
         <w:rPr>
           <w:color w:val="FF0000"/>
         </w:rPr>
-        <w:t>Ok- Alterado nos dois modelos de de-para da programacao</w:t>
-      </w:r>
+        <w:t xml:space="preserve">Ok- Alterado nos dois modelos de </w:t>
+      </w:r>
+      <w:proofErr w:type="spellStart"/>
+      <w:r>
+        <w:rPr>
+          <w:color w:val="FF0000"/>
+        </w:rPr>
+        <w:t>de-para</w:t>
+      </w:r>
+      <w:proofErr w:type="spellEnd"/>
+      <w:r>
+        <w:rPr>
+          <w:color w:val="FF0000"/>
+        </w:rPr>
+        <w:t xml:space="preserve"> da </w:t>
+      </w:r>
+      <w:proofErr w:type="spellStart"/>
+      <w:r>
+        <w:rPr>
+          <w:color w:val="FF0000"/>
+        </w:rPr>
+        <w:t>programacao</w:t>
+      </w:r>
+      <w:proofErr w:type="spellEnd"/>
     </w:p>
     <w:p>
       <w:r>
@@ -3930,161 +4218,238 @@
         <w:t>RELATÓRIO DE VALORES INVESTIDOS - colocar a opção de visão Resumida. Tal qual no VB.</w:t>
       </w:r>
     </w:p>
+    <w:p>
+      <w:pPr>
+        <w:rPr>
+          <w:color w:val="FF0000"/>
+        </w:rPr>
+      </w:pPr>
+      <w:r>
+        <w:rPr>
+          <w:color w:val="FF0000"/>
+        </w:rPr>
+        <w:t>Falta fazer</w:t>
+      </w:r>
+    </w:p>
+    <w:p>
+      <w:r>
+        <w:t xml:space="preserve">CONSULTA DE FITAS - alterar a posição de colunas, colocar as colunas </w:t>
+      </w:r>
+      <w:proofErr w:type="spellStart"/>
+      <w:r>
+        <w:t>Inicio</w:t>
+      </w:r>
+      <w:proofErr w:type="spellEnd"/>
+      <w:r>
+        <w:t xml:space="preserve"> e Termino de Programação antes da coluna Agência.</w:t>
+      </w:r>
+    </w:p>
+    <w:p>
+      <w:pPr>
+        <w:rPr>
+          <w:color w:val="FF0000"/>
+        </w:rPr>
+      </w:pPr>
+      <w:r>
+        <w:rPr>
+          <w:color w:val="FF0000"/>
+        </w:rPr>
+        <w:t>Ok - Alterado</w:t>
+      </w:r>
+    </w:p>
+    <w:p>
+      <w:r>
+        <w:t xml:space="preserve"> CONSULTA DE FITAS – Em um filtro que abre muitas páginas, ao numerar uma fita, quando sair, fazer voltar na mesma posição que estava anteriormente. </w:t>
+      </w:r>
+    </w:p>
+    <w:p>
+      <w:pPr>
+        <w:rPr>
+          <w:color w:val="FF0000"/>
+        </w:rPr>
+      </w:pPr>
+      <w:r>
+        <w:rPr>
+          <w:color w:val="FF0000"/>
+        </w:rPr>
+        <w:t>Rever</w:t>
+      </w:r>
+    </w:p>
+    <w:p>
+      <w:pPr>
+        <w:rPr>
+          <w:color w:val="FF0000"/>
+        </w:rPr>
+      </w:pPr>
+      <w:r>
+        <w:rPr>
+          <w:color w:val="FF0000"/>
+        </w:rPr>
+        <w:br w:type="page"/>
+      </w:r>
+    </w:p>
+    <w:p>
+      <w:pPr>
+        <w:rPr>
+          <w:color w:val="FF0000"/>
+        </w:rPr>
+      </w:pPr>
+    </w:p>
+    <w:p>
+      <w:r>
+        <w:t xml:space="preserve">BAIXA DE VEICULAÇÕES – ver a possibilidade de digitar primeiro o horário e o sistema já preencher a qualidade VEI, pois sem a funcionalidade de copiar a linha de cima fica muito oneroso fazer baixas manuais de horário. </w:t>
+      </w:r>
+    </w:p>
+    <w:p>
+      <w:pPr>
+        <w:rPr>
+          <w:color w:val="FF0000"/>
+        </w:rPr>
+      </w:pPr>
+      <w:r>
+        <w:rPr>
+          <w:color w:val="FF0000"/>
+        </w:rPr>
+        <w:t>Ok - Alterado</w:t>
+      </w:r>
+    </w:p>
+    <w:p>
+      <w:r>
+        <w:t>NUMERAR FITAS ORDENADAS – quando numeramos uma fita que já está ordenada no Roteiro, o sistema não atualiza, sendo obrigado desordenar e ordenar novamente. EDIÇÃO DE MAPAS – permitir excluir/alterar comerciais que não foram usados na veiculação. Consistir na gravação.</w:t>
+      </w:r>
+    </w:p>
+    <w:p>
+      <w:pPr>
+        <w:rPr>
+          <w:color w:val="FF0000"/>
+        </w:rPr>
+      </w:pPr>
+      <w:r>
+        <w:rPr>
+          <w:color w:val="FF0000"/>
+        </w:rPr>
+        <w:t xml:space="preserve">Ok </w:t>
+      </w:r>
+      <w:r>
+        <w:rPr>
+          <w:color w:val="FF0000"/>
+        </w:rPr>
+        <w:t>–</w:t>
+      </w:r>
+      <w:r>
+        <w:rPr>
+          <w:color w:val="FF0000"/>
+        </w:rPr>
+        <w:t xml:space="preserve"> </w:t>
+      </w:r>
+      <w:r>
+        <w:rPr>
+          <w:color w:val="FF0000"/>
+        </w:rPr>
+        <w:t>Corrigido</w:t>
+      </w:r>
+    </w:p>
+    <w:p>
+      <w:r>
+        <w:t xml:space="preserve">EXCLUSÃO COMERCIAIS ROTEIRO – quando tem mais de um comercial igual, mesma fita, depois de excluir(baixar) um, ao tentar baixar o outro dá mensagem que já foi baixado. </w:t>
+      </w:r>
+    </w:p>
+    <w:p>
+      <w:pPr>
+        <w:rPr>
+          <w:color w:val="FF0000"/>
+        </w:rPr>
+      </w:pPr>
+      <w:r>
+        <w:rPr>
+          <w:color w:val="FF0000"/>
+        </w:rPr>
+        <w:t xml:space="preserve">Ok- </w:t>
+      </w:r>
+      <w:proofErr w:type="spellStart"/>
+      <w:r>
+        <w:rPr>
+          <w:color w:val="FF0000"/>
+        </w:rPr>
+        <w:t>ALterado</w:t>
+      </w:r>
+      <w:proofErr w:type="spellEnd"/>
+    </w:p>
+    <w:p>
+      <w:r>
+        <w:t xml:space="preserve">HORÁRIO REAL DA PROGRAMAÇÃO – Incluir essa função para facilitar o </w:t>
+      </w:r>
+      <w:proofErr w:type="spellStart"/>
+      <w:r>
+        <w:t>checking</w:t>
+      </w:r>
+      <w:proofErr w:type="spellEnd"/>
+      <w:r>
+        <w:t xml:space="preserve"> automático, no sistema tem CONFIRMAÇÃO HORÁRIO DA PROGRAMAÇÃO, mas não está funcionando direito. </w:t>
+      </w:r>
+    </w:p>
+    <w:p>
+      <w:pPr>
+        <w:rPr>
+          <w:color w:val="FF0000"/>
+        </w:rPr>
+      </w:pPr>
+      <w:r>
+        <w:rPr>
+          <w:color w:val="FF0000"/>
+        </w:rPr>
+        <w:t>Feitos alguns ajustes. Ver se atende</w:t>
+      </w:r>
+    </w:p>
     <w:p/>
     <w:p>
       <w:r>
-        <w:t>CONSULTA DE FITAS - alterar a posição de colunas, colocar as colunas Inicio e Termino de Programação antes da coluna Agência.</w:t>
-      </w:r>
-    </w:p>
-    <w:p>
-      <w:pPr>
-        <w:rPr>
-          <w:color w:val="FF0000"/>
-        </w:rPr>
-      </w:pPr>
-      <w:r>
-        <w:rPr>
-          <w:color w:val="FF0000"/>
-        </w:rPr>
-        <w:t>Ok - Alterado</w:t>
-      </w:r>
-    </w:p>
-    <w:p>
-      <w:r>
-        <w:t xml:space="preserve"> CONSULTA DE FITAS – Em um filtro que abre muitas páginas, ao numerar uma fita, quando sair, fazer voltar na mesma posição que estava anteriormente. </w:t>
-      </w:r>
-    </w:p>
-    <w:p>
-      <w:r>
-        <w:t xml:space="preserve">BAIXA DE VEICULAÇÕES – ver a possibilidade de digitar primeiro o horário e o sistema já preencher a qualidade VEI, pois sem a funcionalidade de copiar a linha de cima fica muito oneroso fazer baixas manuais de horário. </w:t>
-      </w:r>
-    </w:p>
-    <w:p>
-      <w:pPr>
-        <w:rPr>
-          <w:color w:val="FF0000"/>
-        </w:rPr>
-      </w:pPr>
-      <w:r>
-        <w:rPr>
-          <w:color w:val="FF0000"/>
-        </w:rPr>
-        <w:t>Ok - Alterado</w:t>
-      </w:r>
-    </w:p>
-    <w:p>
-      <w:r>
-        <w:lastRenderedPageBreak/>
-        <w:t>NUMERAR FITAS ORDENADAS – quando numeramos uma fita que já está ordenada no Roteiro, o sistema não atualiza, sendo obrigado desordenar e ordenar novamente. EDIÇÃO DE MAPAS – permitir excluir/alterar comerciais que não foram usados na veiculação. Consistir na gravação.</w:t>
-      </w:r>
-    </w:p>
-    <w:p>
-      <w:pPr>
-        <w:rPr>
-          <w:color w:val="FF0000"/>
-        </w:rPr>
-      </w:pPr>
-      <w:r>
-        <w:rPr>
-          <w:color w:val="FF0000"/>
-        </w:rPr>
-        <w:t xml:space="preserve">Ok </w:t>
-      </w:r>
-      <w:r>
-        <w:rPr>
-          <w:color w:val="FF0000"/>
-        </w:rPr>
-        <w:t>–</w:t>
-      </w:r>
-      <w:r>
-        <w:rPr>
-          <w:color w:val="FF0000"/>
-        </w:rPr>
-        <w:t xml:space="preserve"> </w:t>
-      </w:r>
-      <w:r>
-        <w:rPr>
-          <w:color w:val="FF0000"/>
-        </w:rPr>
-        <w:t>Corrigido</w:t>
-      </w:r>
-    </w:p>
-    <w:p>
-      <w:pPr>
-        <w:rPr>
-          <w:color w:val="FF0000"/>
-        </w:rPr>
-      </w:pPr>
-    </w:p>
-    <w:p>
-      <w:r>
-        <w:t xml:space="preserve">ATALHO PARA BAIXA DE VEICULAÇÕES - ver a possibilidade de na consulta do mapa, visão Veiculações, ao clicar no campo qualidade, ir para a baixa de veiculação. Igual ao VB </w:t>
-      </w:r>
-    </w:p>
-    <w:p>
-      <w:r>
-        <w:t xml:space="preserve">EXCLUSÃO COMERCIAIS ROTEIRO – quando tem mais de um comercial igual, mesma fita, depois de excluir(baixar) um, ao tentar baixar o outro dá mensagem que já foi baixado. </w:t>
-      </w:r>
-    </w:p>
-    <w:p>
-      <w:pPr>
-        <w:rPr>
-          <w:color w:val="FF0000"/>
-        </w:rPr>
-      </w:pPr>
-      <w:r>
-        <w:rPr>
-          <w:color w:val="FF0000"/>
-        </w:rPr>
-        <w:t>Ok- ALterado</w:t>
-      </w:r>
-    </w:p>
-    <w:p>
-      <w:r>
-        <w:t xml:space="preserve">HORÁRIO REAL DA PROGRAMAÇÃO – Incluir essa função para facilitar o checking automático, no sistema tem CONFIRMAÇÃO HORÁRIO DA PROGRAMAÇÃO, mas não está funcionando direito. </w:t>
-      </w:r>
-    </w:p>
-    <w:p>
-      <w:pPr>
-        <w:rPr>
-          <w:color w:val="FF0000"/>
-        </w:rPr>
-      </w:pPr>
-      <w:r>
-        <w:rPr>
-          <w:color w:val="FF0000"/>
-        </w:rPr>
-        <w:t>Feitos alguns ajustes. Ver se atende</w:t>
+        <w:t xml:space="preserve">COMPLEMENTO DE CONTRATOS (FATURAS) – Se a negociação não tiver os % da agência preenchido, no complemento de faturas já vir selecionado o flag de Faturar pelo Liquido. </w:t>
+      </w:r>
+    </w:p>
+    <w:p>
+      <w:pPr>
+        <w:rPr>
+          <w:color w:val="FF0000"/>
+        </w:rPr>
+      </w:pPr>
+      <w:r>
+        <w:rPr>
+          <w:color w:val="FF0000"/>
+        </w:rPr>
+        <w:t>Ok- ALTERADO</w:t>
+      </w:r>
+    </w:p>
+    <w:p>
+      <w:r>
+        <w:t xml:space="preserve">COMPLEMENTO DE CONTRATOS (FATURAS) – permitir escolher o endereço de Aos Cuidados como é no sistema atual. Existe o parâmetro geral 102. </w:t>
+      </w:r>
+    </w:p>
+    <w:p>
+      <w:pPr>
+        <w:rPr>
+          <w:color w:val="FF0000"/>
+        </w:rPr>
+      </w:pPr>
+      <w:r>
+        <w:rPr>
+          <w:color w:val="FF0000"/>
+        </w:rPr>
+        <w:t xml:space="preserve">Falta fazer </w:t>
       </w:r>
     </w:p>
     <w:p/>
     <w:p>
       <w:r>
-        <w:t xml:space="preserve">COMPLEMENTO DE CONTRATOS (FATURAS) – Se a negociação não tiver os % da agência preenchido, no complemento de faturas já vir selecionado o flag de Faturar pelo Liquido. </w:t>
-      </w:r>
-    </w:p>
-    <w:p>
-      <w:pPr>
-        <w:rPr>
-          <w:color w:val="FF0000"/>
-        </w:rPr>
-      </w:pPr>
-      <w:r>
-        <w:rPr>
-          <w:color w:val="FF0000"/>
-        </w:rPr>
-        <w:t>Ok- ALTERADO</w:t>
-      </w:r>
-    </w:p>
-    <w:p>
-      <w:r>
-        <w:t xml:space="preserve">COMPLEMENTO DE CONTRATOS (FATURAS) – permitir escolher o endereço de Aos Cuidados como é no sistema atual. Existe o parâmetro geral 102. </w:t>
-      </w:r>
-    </w:p>
-    <w:p/>
-    <w:p>
-      <w:r>
-        <w:t>COMPLEMENTO DE CONTRATOS (FATURAS) - incluir no campo descrição e referência a mensagem automática VEICULAÇÃO DE MÍDIA CONFORME AUTORIZAÇÃO EM PODER. Ver email do usuário Carlos Henrique no Suporte, com imagens demonstrativas.</w:t>
+        <w:t xml:space="preserve">COMPLEMENTO DE CONTRATOS (FATURAS) - incluir no campo descrição e referência a mensagem automática VEICULAÇÃO DE MÍDIA CONFORME AUTORIZAÇÃO EM PODER. Ver </w:t>
+      </w:r>
+      <w:proofErr w:type="spellStart"/>
+      <w:r>
+        <w:t>email</w:t>
+      </w:r>
+      <w:proofErr w:type="spellEnd"/>
+      <w:r>
+        <w:t xml:space="preserve"> do usuário Carlos Henrique no Suporte, com imagens demonstrativas.</w:t>
       </w:r>
     </w:p>
     <w:p>

</xml_diff>